<commit_message>
Agregado de nueva bibliografia
</commit_message>
<xml_diff>
--- a/Documentacion/CAPITULO 8-REFERENCIAS BIBLIOGRAFICAS.docx
+++ b/Documentacion/CAPITULO 8-REFERENCIAS BIBLIOGRAFICAS.docx
@@ -660,13 +660,6 @@
     <w:p>
       <w:pPr>
         <w:rPr>
-          <w:rFonts w:ascii="Arial" w:hAnsi="Arial" w:cs="Arial"/>
-        </w:rPr>
-      </w:pPr>
-    </w:p>
-    <w:p>
-      <w:pPr>
-        <w:rPr>
           <w:rFonts w:ascii="Arial" w:eastAsia="Times New Roman" w:hAnsi="Arial" w:cs="Arial"/>
           <w:color w:val="000000"/>
         </w:rPr>
@@ -714,6 +707,136 @@
         </w:rPr>
         <w:t xml:space="preserve"> Manual de Unity 3D. San Francisco, California 2012, USA.</w:t>
       </w:r>
+    </w:p>
+    <w:p>
+      <w:pPr>
+        <w:spacing w:after="0"/>
+        <w:rPr>
+          <w:rFonts w:ascii="Arial" w:hAnsi="Arial" w:cs="Arial"/>
+          <w:szCs w:val="24"/>
+        </w:rPr>
+      </w:pPr>
+      <w:r>
+        <w:rPr>
+          <w:rFonts w:ascii="Arial" w:hAnsi="Arial" w:cs="Arial"/>
+        </w:rPr>
+        <w:t>[</w:t>
+      </w:r>
+      <w:r>
+        <w:rPr>
+          <w:rFonts w:ascii="Arial" w:hAnsi="Arial" w:cs="Arial"/>
+          <w:bCs/>
+          <w:iCs/>
+          <w:shd w:val="clear" w:color="auto" w:fill="FFFFFF"/>
+        </w:rPr>
+        <w:t>Méndez</w:t>
+      </w:r>
+      <w:r>
+        <w:rPr>
+          <w:rFonts w:ascii="Arial" w:hAnsi="Arial" w:cs="Arial"/>
+        </w:rPr>
+        <w:t xml:space="preserve">, 2013] </w:t>
+      </w:r>
+      <w:r>
+        <w:rPr>
+          <w:rFonts w:ascii="Arial" w:hAnsi="Arial" w:cs="Arial"/>
+          <w:bCs/>
+          <w:iCs/>
+          <w:shd w:val="clear" w:color="auto" w:fill="FFFFFF"/>
+        </w:rPr>
+        <w:t xml:space="preserve">Méndez P. </w:t>
+      </w:r>
+      <w:r>
+        <w:rPr>
+          <w:rFonts w:ascii="Arial" w:hAnsi="Arial" w:cs="Arial"/>
+        </w:rPr>
+        <w:t>"</w:t>
+      </w:r>
+      <w:r>
+        <w:rPr>
+          <w:rFonts w:ascii="Arial" w:hAnsi="Arial" w:cs="Arial"/>
+        </w:rPr>
+        <w:t xml:space="preserve">Herramientas de Diseño </w:t>
+      </w:r>
+      <w:r>
+        <w:rPr>
+          <w:rFonts w:ascii="Arial" w:hAnsi="Arial" w:cs="Arial"/>
+        </w:rPr>
+        <w:t xml:space="preserve">", 2013, </w:t>
+      </w:r>
+      <w:hyperlink r:id="rId6" w:history="1">
+        <w:r>
+          <w:rPr>
+            <w:rStyle w:val="Hipervnculo"/>
+            <w:rFonts w:ascii="Arial" w:hAnsi="Arial" w:cs="Arial"/>
+            <w:color w:val="auto"/>
+            <w:szCs w:val="24"/>
+            <w:u w:val="none"/>
+          </w:rPr>
+          <w:t>http://www.wondershare.es/photo-editing-tips/gimp-vs-photoshop.html</w:t>
+        </w:r>
+      </w:hyperlink>
+    </w:p>
+    <w:p>
+      <w:pPr>
+        <w:rPr>
+          <w:rFonts w:ascii="Arial" w:hAnsi="Arial" w:cs="Arial"/>
+        </w:rPr>
+      </w:pPr>
+      <w:r>
+        <w:rPr>
+          <w:rFonts w:ascii="Arial" w:hAnsi="Arial" w:cs="Arial"/>
+        </w:rPr>
+        <w:t xml:space="preserve"> </w:t>
+      </w:r>
+      <w:r>
+        <w:rPr>
+          <w:rFonts w:ascii="Arial" w:hAnsi="Arial" w:cs="Arial"/>
+        </w:rPr>
+        <w:t>[Consulta: 29</w:t>
+      </w:r>
+      <w:r>
+        <w:rPr>
+          <w:rFonts w:ascii="Arial" w:hAnsi="Arial" w:cs="Arial"/>
+        </w:rPr>
+        <w:t xml:space="preserve"> de </w:t>
+      </w:r>
+      <w:r>
+        <w:rPr>
+          <w:rFonts w:ascii="Arial" w:hAnsi="Arial" w:cs="Arial"/>
+        </w:rPr>
+        <w:t>Agosto</w:t>
+      </w:r>
+      <w:r>
+        <w:rPr>
+          <w:rFonts w:ascii="Arial" w:hAnsi="Arial" w:cs="Arial"/>
+        </w:rPr>
+        <w:t xml:space="preserve"> del 2014]</w:t>
+      </w:r>
+    </w:p>
+    <w:p>
+      <w:pPr>
+        <w:spacing w:after="0"/>
+        <w:jc w:val="both"/>
+        <w:rPr>
+          <w:rFonts w:ascii="Arial" w:hAnsi="Arial" w:cs="Arial"/>
+          <w:szCs w:val="24"/>
+        </w:rPr>
+      </w:pPr>
+    </w:p>
+    <w:p>
+      <w:pPr>
+        <w:rPr>
+          <w:rFonts w:ascii="Arial" w:hAnsi="Arial" w:cs="Arial"/>
+        </w:rPr>
+      </w:pPr>
+    </w:p>
+    <w:p>
+      <w:pPr>
+        <w:rPr>
+          <w:rFonts w:ascii="Arial" w:eastAsia="Times New Roman" w:hAnsi="Arial" w:cs="Arial"/>
+        </w:rPr>
+      </w:pPr>
     </w:p>
     <w:p>
       <w:pPr>
@@ -842,6 +965,7 @@
           <w:rFonts w:ascii="Arial" w:eastAsia="Times New Roman" w:hAnsi="Arial" w:cs="Arial"/>
           <w:i/>
         </w:rPr>
+        <w:lastRenderedPageBreak/>
         <w:t>Las Reglas del Juego</w:t>
       </w:r>
       <w:r>
@@ -977,7 +1101,7 @@
         </w:rPr>
         <w:t xml:space="preserve"> </w:t>
       </w:r>
-      <w:hyperlink r:id="rId6" w:history="1">
+      <w:hyperlink r:id="rId7" w:history="1">
         <w:r>
           <w:rPr>
             <w:rStyle w:val="Hipervnculo"/>

</xml_diff>

<commit_message>
agregado la refencia de cap 2
</commit_message>
<xml_diff>
--- a/Documentacion/CAPITULO 8-REFERENCIAS BIBLIOGRAFICAS.docx
+++ b/Documentacion/CAPITULO 8-REFERENCIAS BIBLIOGRAFICAS.docx
@@ -43,14 +43,1128 @@
     </w:p>
     <w:p>
       <w:pPr>
+        <w:spacing w:after="0"/>
+        <w:rPr>
+          <w:rFonts w:ascii="Arial" w:hAnsi="Arial" w:cs="Arial"/>
+          <w:sz w:val="24"/>
+          <w:szCs w:val="24"/>
+        </w:rPr>
+      </w:pPr>
+    </w:p>
+    <w:p>
+      <w:pPr>
+        <w:spacing w:after="0"/>
+        <w:rPr>
+          <w:rFonts w:ascii="Arial" w:hAnsi="Arial" w:cs="Arial"/>
+          <w:color w:val="FF0000"/>
+        </w:rPr>
+      </w:pPr>
+      <w:r>
+        <w:rPr>
+          <w:rFonts w:ascii="Arial" w:hAnsi="Arial" w:cs="Arial"/>
+          <w:color w:val="FF0000"/>
+        </w:rPr>
+        <w:t>http://www.formaciononlinegratis.net/como-crear-image-target-en-vuforia</w:t>
+      </w:r>
+    </w:p>
+    <w:p>
+      <w:pPr>
+        <w:autoSpaceDE w:val="0"/>
+        <w:autoSpaceDN w:val="0"/>
+        <w:adjustRightInd w:val="0"/>
+        <w:spacing w:after="0" w:line="240" w:lineRule="auto"/>
+        <w:rPr>
+          <w:rFonts w:ascii="Arial" w:hAnsi="Arial" w:cs="Arial"/>
+          <w:color w:val="FF0000"/>
+        </w:rPr>
+      </w:pPr>
+      <w:r>
+        <w:rPr>
+          <w:rFonts w:ascii="Arial" w:hAnsi="Arial" w:cs="Arial"/>
+          <w:color w:val="FF0000"/>
+        </w:rPr>
+        <w:t xml:space="preserve">Visión por computador en dispositivos móviles para realidad aumentada- Alfonso </w:t>
+      </w:r>
+      <w:proofErr w:type="spellStart"/>
+      <w:r>
+        <w:rPr>
+          <w:rFonts w:ascii="Arial" w:hAnsi="Arial" w:cs="Arial"/>
+          <w:color w:val="FF0000"/>
+        </w:rPr>
+        <w:t>Escriche</w:t>
+      </w:r>
+      <w:proofErr w:type="spellEnd"/>
+      <w:r>
+        <w:rPr>
+          <w:rFonts w:ascii="Arial" w:hAnsi="Arial" w:cs="Arial"/>
+          <w:color w:val="FF0000"/>
+        </w:rPr>
+        <w:t xml:space="preserve"> Martínez - Septiembre de 2013- Universidad de Zaragoza</w:t>
+      </w:r>
+    </w:p>
+    <w:p>
+      <w:pPr>
+        <w:spacing w:after="0"/>
+        <w:rPr>
+          <w:rFonts w:ascii="Arial" w:hAnsi="Arial" w:cs="Arial"/>
+          <w:color w:val="FF0000"/>
+        </w:rPr>
+      </w:pPr>
+      <w:r>
+        <w:rPr>
+          <w:rFonts w:ascii="Arial" w:hAnsi="Arial" w:cs="Arial"/>
+          <w:color w:val="FF0000"/>
+        </w:rPr>
+        <w:t>Consultada el:23-ene-2014</w:t>
+      </w:r>
+    </w:p>
+    <w:p>
+      <w:pPr>
+        <w:spacing w:after="0"/>
+        <w:jc w:val="both"/>
+        <w:rPr>
+          <w:rFonts w:ascii="Arial" w:hAnsi="Arial" w:cs="Arial"/>
+        </w:rPr>
+      </w:pPr>
+    </w:p>
+    <w:p>
+      <w:pPr>
+        <w:spacing w:after="0"/>
+        <w:jc w:val="both"/>
+        <w:rPr>
+          <w:rFonts w:ascii="Arial" w:hAnsi="Arial" w:cs="Arial"/>
+        </w:rPr>
+      </w:pPr>
+      <w:r>
+        <w:rPr>
+          <w:rFonts w:ascii="Arial" w:hAnsi="Arial" w:cs="Arial"/>
+        </w:rPr>
+        <w:t xml:space="preserve">[García, 2003 ]García Jorge, "Curso de introducción a </w:t>
+      </w:r>
+      <w:proofErr w:type="spellStart"/>
+      <w:r>
+        <w:rPr>
+          <w:rFonts w:ascii="Arial" w:hAnsi="Arial" w:cs="Arial"/>
+        </w:rPr>
+        <w:t>OpenGL</w:t>
+      </w:r>
+      <w:proofErr w:type="spellEnd"/>
+      <w:r>
+        <w:rPr>
+          <w:rFonts w:ascii="Arial" w:hAnsi="Arial" w:cs="Arial"/>
+        </w:rPr>
+        <w:t>", Universidad Politécnica de Madrid, 2003, Madrid.</w:t>
+      </w:r>
+    </w:p>
+    <w:p>
+      <w:pPr>
+        <w:spacing w:after="0"/>
+        <w:jc w:val="both"/>
+        <w:rPr>
+          <w:rFonts w:ascii="Arial" w:hAnsi="Arial" w:cs="Arial"/>
+        </w:rPr>
+      </w:pPr>
+      <w:r>
+        <w:rPr>
+          <w:rFonts w:ascii="Arial" w:hAnsi="Arial" w:cs="Arial"/>
+        </w:rPr>
+        <w:t>http://www.elai.upm.es/webantigua/spain/Asignaturas/InfoInd/teoria/Manual-opengl.pdf Consultada el: 17-08-2014</w:t>
+      </w:r>
+    </w:p>
+    <w:p>
+      <w:pPr>
+        <w:spacing w:after="0"/>
+        <w:rPr>
+          <w:rFonts w:ascii="Arial" w:hAnsi="Arial" w:cs="Arial"/>
+        </w:rPr>
+      </w:pPr>
+    </w:p>
+    <w:p>
+      <w:pPr>
+        <w:spacing w:after="0"/>
+        <w:jc w:val="both"/>
+        <w:rPr>
+          <w:rFonts w:ascii="Arial" w:hAnsi="Arial" w:cs="Arial"/>
+        </w:rPr>
+      </w:pPr>
+      <w:r>
+        <w:rPr>
+          <w:rFonts w:ascii="Arial" w:hAnsi="Arial" w:cs="Arial"/>
+        </w:rPr>
+        <w:t>[</w:t>
+      </w:r>
+      <w:proofErr w:type="spellStart"/>
+      <w:r>
+        <w:rPr>
+          <w:rFonts w:ascii="Arial" w:hAnsi="Arial" w:cs="Arial"/>
+        </w:rPr>
+        <w:t>Garcia</w:t>
+      </w:r>
+      <w:proofErr w:type="spellEnd"/>
+      <w:r>
+        <w:rPr>
+          <w:rFonts w:ascii="Arial" w:hAnsi="Arial" w:cs="Arial"/>
+        </w:rPr>
+        <w:t xml:space="preserve"> Guevara, 2004 ] </w:t>
+      </w:r>
+      <w:proofErr w:type="spellStart"/>
+      <w:r>
+        <w:rPr>
+          <w:rFonts w:ascii="Arial" w:hAnsi="Arial" w:cs="Arial"/>
+        </w:rPr>
+        <w:t>Garcia</w:t>
+      </w:r>
+      <w:proofErr w:type="spellEnd"/>
+      <w:r>
+        <w:rPr>
+          <w:rFonts w:ascii="Arial" w:hAnsi="Arial" w:cs="Arial"/>
+        </w:rPr>
+        <w:t xml:space="preserve"> Oscar - Guevara Alex, "Introducción a la programación grafica con </w:t>
+      </w:r>
+      <w:proofErr w:type="spellStart"/>
+      <w:r>
+        <w:rPr>
+          <w:rFonts w:ascii="Arial" w:hAnsi="Arial" w:cs="Arial"/>
+        </w:rPr>
+        <w:t>OpenGL</w:t>
+      </w:r>
+      <w:proofErr w:type="spellEnd"/>
+      <w:r>
+        <w:rPr>
+          <w:rFonts w:ascii="Arial" w:hAnsi="Arial" w:cs="Arial"/>
+        </w:rPr>
+        <w:t xml:space="preserve">", Universidad </w:t>
+      </w:r>
+      <w:proofErr w:type="spellStart"/>
+      <w:r>
+        <w:rPr>
+          <w:rFonts w:ascii="Arial" w:hAnsi="Arial" w:cs="Arial"/>
+        </w:rPr>
+        <w:t>Ramon</w:t>
+      </w:r>
+      <w:proofErr w:type="spellEnd"/>
+      <w:r>
+        <w:rPr>
+          <w:rFonts w:ascii="Arial" w:hAnsi="Arial" w:cs="Arial"/>
+        </w:rPr>
+        <w:t xml:space="preserve"> </w:t>
+      </w:r>
+      <w:proofErr w:type="spellStart"/>
+      <w:r>
+        <w:rPr>
+          <w:rFonts w:ascii="Arial" w:hAnsi="Arial" w:cs="Arial"/>
+        </w:rPr>
+        <w:t>Llull</w:t>
+      </w:r>
+      <w:proofErr w:type="spellEnd"/>
+      <w:r>
+        <w:rPr>
+          <w:rFonts w:ascii="Arial" w:hAnsi="Arial" w:cs="Arial"/>
+        </w:rPr>
+        <w:t xml:space="preserve"> ,La </w:t>
+      </w:r>
+      <w:proofErr w:type="spellStart"/>
+      <w:r>
+        <w:rPr>
+          <w:rFonts w:ascii="Arial" w:hAnsi="Arial" w:cs="Arial"/>
+        </w:rPr>
+        <w:t>salle</w:t>
+      </w:r>
+      <w:proofErr w:type="spellEnd"/>
+      <w:r>
+        <w:rPr>
+          <w:rFonts w:ascii="Arial" w:hAnsi="Arial" w:cs="Arial"/>
+        </w:rPr>
+        <w:t>, Enero 2004, España</w:t>
+      </w:r>
+    </w:p>
+    <w:p>
+      <w:pPr>
+        <w:spacing w:after="0"/>
+        <w:jc w:val="both"/>
+        <w:rPr>
+          <w:rFonts w:ascii="Arial" w:hAnsi="Arial" w:cs="Arial"/>
+        </w:rPr>
+      </w:pPr>
+      <w:r>
+        <w:rPr>
+          <w:rFonts w:ascii="Arial" w:hAnsi="Arial" w:cs="Arial"/>
+        </w:rPr>
+        <w:t>http://web.salleurl.edu/~oscarg/resources/openGLTutorialSpanish.pdf</w:t>
+      </w:r>
+    </w:p>
+    <w:p>
+      <w:pPr>
+        <w:spacing w:after="0"/>
+        <w:jc w:val="both"/>
+        <w:rPr>
+          <w:rFonts w:ascii="Arial" w:hAnsi="Arial" w:cs="Arial"/>
+        </w:rPr>
+      </w:pPr>
+      <w:proofErr w:type="spellStart"/>
+      <w:r>
+        <w:rPr>
+          <w:rFonts w:ascii="Arial" w:hAnsi="Arial" w:cs="Arial"/>
+        </w:rPr>
+        <w:t>Consutada</w:t>
+      </w:r>
+      <w:proofErr w:type="spellEnd"/>
+      <w:r>
+        <w:rPr>
+          <w:rFonts w:ascii="Arial" w:hAnsi="Arial" w:cs="Arial"/>
+        </w:rPr>
+        <w:t xml:space="preserve"> el: 17-08-2014</w:t>
+      </w:r>
+    </w:p>
+    <w:p>
+      <w:pPr>
+        <w:spacing w:after="0"/>
+        <w:rPr>
+          <w:rFonts w:ascii="Arial" w:hAnsi="Arial" w:cs="Arial"/>
+        </w:rPr>
+      </w:pPr>
+    </w:p>
+    <w:p>
+      <w:pPr>
+        <w:spacing w:after="0"/>
+        <w:rPr>
+          <w:rFonts w:ascii="Arial" w:hAnsi="Arial" w:cs="Arial"/>
+        </w:rPr>
+      </w:pPr>
+      <w:r>
+        <w:rPr>
+          <w:rFonts w:ascii="Arial" w:hAnsi="Arial" w:cs="Arial"/>
+        </w:rPr>
+        <w:t xml:space="preserve">Imagen de reconocimiento de marcador </w:t>
+      </w:r>
+    </w:p>
+    <w:p>
+      <w:pPr>
+        <w:spacing w:after="0"/>
+        <w:jc w:val="both"/>
+        <w:rPr>
+          <w:rFonts w:ascii="Arial" w:hAnsi="Arial" w:cs="Arial"/>
+        </w:rPr>
+      </w:pPr>
+      <w:r>
+        <w:rPr>
+          <w:rFonts w:ascii="Arial" w:hAnsi="Arial" w:cs="Arial"/>
+          <w:i/>
+          <w:iCs/>
+        </w:rPr>
+        <w:t xml:space="preserve">[Sag,2013] </w:t>
+      </w:r>
+      <w:proofErr w:type="spellStart"/>
+      <w:r>
+        <w:rPr>
+          <w:rFonts w:ascii="Arial" w:hAnsi="Arial" w:cs="Arial"/>
+          <w:i/>
+          <w:iCs/>
+        </w:rPr>
+        <w:t>Angel</w:t>
+      </w:r>
+      <w:proofErr w:type="spellEnd"/>
+      <w:r>
+        <w:rPr>
+          <w:rFonts w:ascii="Arial" w:hAnsi="Arial" w:cs="Arial"/>
+          <w:i/>
+          <w:iCs/>
+        </w:rPr>
+        <w:t xml:space="preserve"> </w:t>
+      </w:r>
+      <w:proofErr w:type="spellStart"/>
+      <w:r>
+        <w:rPr>
+          <w:rFonts w:ascii="Arial" w:hAnsi="Arial" w:cs="Arial"/>
+          <w:i/>
+          <w:iCs/>
+        </w:rPr>
+        <w:t>Sag</w:t>
+      </w:r>
+      <w:proofErr w:type="spellEnd"/>
+      <w:r>
+        <w:rPr>
+          <w:rFonts w:ascii="Arial" w:hAnsi="Arial" w:cs="Arial"/>
+          <w:i/>
+          <w:iCs/>
+        </w:rPr>
+        <w:t>, "</w:t>
+      </w:r>
+      <w:r>
+        <w:rPr>
+          <w:rFonts w:ascii="Arial" w:hAnsi="Arial" w:cs="Arial"/>
+        </w:rPr>
+        <w:t xml:space="preserve"> Realidad aumentada basada en el reconocimiento de marcadores</w:t>
+      </w:r>
+      <w:r>
+        <w:rPr>
+          <w:rFonts w:ascii="Arial" w:hAnsi="Arial" w:cs="Arial"/>
+          <w:i/>
+          <w:iCs/>
+        </w:rPr>
+        <w:t>"</w:t>
+      </w:r>
+    </w:p>
+    <w:p>
+      <w:pPr>
+        <w:spacing w:after="0"/>
+        <w:jc w:val="both"/>
+        <w:rPr>
+          <w:rFonts w:ascii="Arial" w:hAnsi="Arial" w:cs="Arial"/>
+        </w:rPr>
+      </w:pPr>
+      <w:r>
+        <w:rPr>
+          <w:rFonts w:ascii="Arial" w:hAnsi="Arial" w:cs="Arial"/>
+        </w:rPr>
+        <w:t>https://sites.google.com/a/xtec.cat/qr-ar-semtac/modul-3-1/1-la-realidad-aumentada-basada-en-el-reconocimiento-de-marcadores consultada: 28-08- 2014</w:t>
+      </w:r>
+    </w:p>
+    <w:p>
+      <w:pPr>
+        <w:spacing w:after="0"/>
+        <w:rPr>
+          <w:rFonts w:ascii="Arial" w:hAnsi="Arial" w:cs="Arial"/>
+        </w:rPr>
+      </w:pPr>
+    </w:p>
+    <w:p>
+      <w:pPr>
+        <w:spacing w:after="0"/>
+        <w:rPr>
+          <w:rFonts w:ascii="Arial" w:eastAsia="Times New Roman" w:hAnsi="Arial" w:cs="Arial"/>
+        </w:rPr>
+      </w:pPr>
+      <w:r>
+        <w:rPr>
+          <w:rFonts w:ascii="Arial" w:eastAsia="Times New Roman" w:hAnsi="Arial" w:cs="Arial"/>
+        </w:rPr>
+        <w:t xml:space="preserve"> [Total </w:t>
+      </w:r>
+      <w:proofErr w:type="spellStart"/>
+      <w:r>
+        <w:rPr>
+          <w:rFonts w:ascii="Arial" w:eastAsia="Times New Roman" w:hAnsi="Arial" w:cs="Arial"/>
+        </w:rPr>
+        <w:t>Inmersion</w:t>
+      </w:r>
+      <w:proofErr w:type="spellEnd"/>
+      <w:r>
+        <w:rPr>
+          <w:rFonts w:ascii="Arial" w:eastAsia="Times New Roman" w:hAnsi="Arial" w:cs="Arial"/>
+        </w:rPr>
+        <w:t xml:space="preserve">, 2011] Total </w:t>
+      </w:r>
+      <w:proofErr w:type="spellStart"/>
+      <w:r>
+        <w:rPr>
+          <w:rFonts w:ascii="Arial" w:eastAsia="Times New Roman" w:hAnsi="Arial" w:cs="Arial"/>
+        </w:rPr>
+        <w:t>inmesion</w:t>
+      </w:r>
+      <w:proofErr w:type="spellEnd"/>
+      <w:r>
+        <w:rPr>
+          <w:rFonts w:ascii="Arial" w:eastAsia="Times New Roman" w:hAnsi="Arial" w:cs="Arial"/>
+        </w:rPr>
+        <w:t xml:space="preserve">, "Logo oficial de Realidad Aumentada" </w:t>
+      </w:r>
+    </w:p>
+    <w:p>
+      <w:pPr>
+        <w:spacing w:after="0"/>
+        <w:jc w:val="both"/>
+        <w:rPr>
+          <w:rFonts w:ascii="Arial" w:hAnsi="Arial" w:cs="Arial"/>
+        </w:rPr>
+      </w:pPr>
+      <w:r>
+        <w:rPr>
+          <w:rFonts w:ascii="Arial" w:hAnsi="Arial" w:cs="Arial"/>
+        </w:rPr>
+        <w:t>http://aumentada.net/2011/02/ar-plus-el-logo-de-la-realidad-aumentada/</w:t>
+      </w:r>
+    </w:p>
+    <w:p>
+      <w:pPr>
+        <w:spacing w:after="0"/>
+        <w:jc w:val="both"/>
+        <w:rPr>
+          <w:rFonts w:ascii="Arial" w:hAnsi="Arial" w:cs="Arial"/>
+        </w:rPr>
+      </w:pPr>
+      <w:r>
+        <w:rPr>
+          <w:rFonts w:ascii="Arial" w:hAnsi="Arial" w:cs="Arial"/>
+        </w:rPr>
+        <w:t>consultada: 28-08-2014</w:t>
+      </w:r>
+    </w:p>
+    <w:p>
+      <w:pPr>
+        <w:spacing w:after="0"/>
+        <w:jc w:val="both"/>
+        <w:rPr>
+          <w:rFonts w:ascii="Arial" w:hAnsi="Arial" w:cs="Arial"/>
+        </w:rPr>
+      </w:pPr>
+    </w:p>
+    <w:p>
+      <w:pPr>
+        <w:spacing w:after="0"/>
+        <w:jc w:val="both"/>
+        <w:rPr>
+          <w:rFonts w:ascii="Arial" w:hAnsi="Arial" w:cs="Arial"/>
+        </w:rPr>
+      </w:pPr>
+      <w:r>
+        <w:rPr>
+          <w:rFonts w:ascii="Arial" w:hAnsi="Arial" w:cs="Arial"/>
+        </w:rPr>
+        <w:t>[</w:t>
+      </w:r>
+      <w:r>
+        <w:rPr>
+          <w:rFonts w:ascii="Arial" w:hAnsi="Arial" w:cs="Arial"/>
+        </w:rPr>
+        <w:t>Rodríguez González</w:t>
+      </w:r>
+      <w:r>
+        <w:rPr>
+          <w:rFonts w:ascii="Arial" w:hAnsi="Arial" w:cs="Arial"/>
+        </w:rPr>
+        <w:t xml:space="preserve">, 2003] </w:t>
+      </w:r>
+      <w:r>
+        <w:rPr>
+          <w:rFonts w:ascii="Arial" w:hAnsi="Arial" w:cs="Arial"/>
+        </w:rPr>
+        <w:t xml:space="preserve">Rodríguez González, M. </w:t>
+      </w:r>
+      <w:r>
+        <w:rPr>
+          <w:rFonts w:ascii="Arial" w:hAnsi="Arial" w:cs="Arial"/>
+        </w:rPr>
+        <w:t>"Lenguaje de signos", Barcelona 2003, España. consultada: 29-08-2014</w:t>
+      </w:r>
+    </w:p>
+    <w:p>
+      <w:pPr>
+        <w:spacing w:after="0"/>
+        <w:jc w:val="both"/>
+        <w:rPr>
+          <w:rFonts w:ascii="Arial" w:hAnsi="Arial" w:cs="Arial"/>
+        </w:rPr>
+      </w:pPr>
+    </w:p>
+    <w:p>
+      <w:pPr>
+        <w:spacing w:after="0"/>
+        <w:jc w:val="both"/>
+        <w:rPr>
+          <w:rFonts w:ascii="Arial" w:hAnsi="Arial" w:cs="Arial"/>
+        </w:rPr>
+      </w:pPr>
+      <w:r>
+        <w:rPr>
+          <w:rFonts w:ascii="Arial" w:hAnsi="Arial" w:cs="Arial"/>
+        </w:rPr>
+        <w:t>[López, 2009 ]López E. A. "Reconocimiento automático de lenguaje de signos: Lenguaje ASL" , Barcelona 2009, España. consultada: 29-08-2014</w:t>
+      </w:r>
+    </w:p>
+    <w:p>
+      <w:pPr>
+        <w:jc w:val="both"/>
+        <w:rPr>
+          <w:rFonts w:ascii="Arial" w:hAnsi="Arial" w:cs="Arial"/>
+        </w:rPr>
+      </w:pPr>
+    </w:p>
+    <w:p>
+      <w:pPr>
+        <w:jc w:val="both"/>
+        <w:rPr>
+          <w:rFonts w:ascii="Arial" w:hAnsi="Arial" w:cs="Arial"/>
+          <w:lang w:val="en-US"/>
+        </w:rPr>
+      </w:pPr>
+      <w:r>
+        <w:rPr>
+          <w:rFonts w:ascii="Arial" w:hAnsi="Arial" w:cs="Arial"/>
+        </w:rPr>
+        <w:t xml:space="preserve">[Rolando, 2012 ] Rolando F. "De la realidad virtual a la realidad aumentada", Palermo Octubre 2012, España. </w:t>
+      </w:r>
+      <w:proofErr w:type="spellStart"/>
+      <w:r>
+        <w:rPr>
+          <w:rFonts w:ascii="Arial" w:hAnsi="Arial" w:cs="Arial"/>
+          <w:lang w:val="en-US"/>
+        </w:rPr>
+        <w:t>Consultada</w:t>
+      </w:r>
+      <w:proofErr w:type="spellEnd"/>
+      <w:r>
+        <w:rPr>
+          <w:rFonts w:ascii="Arial" w:hAnsi="Arial" w:cs="Arial"/>
+          <w:lang w:val="en-US"/>
+        </w:rPr>
+        <w:t xml:space="preserve"> el: 04-09-2014</w:t>
+      </w:r>
+    </w:p>
+    <w:p>
+      <w:pPr>
+        <w:jc w:val="both"/>
+        <w:rPr>
+          <w:rFonts w:ascii="Arial" w:hAnsi="Arial" w:cs="Arial"/>
+        </w:rPr>
+      </w:pPr>
+      <w:r>
+        <w:rPr>
+          <w:rFonts w:ascii="Arial" w:hAnsi="Arial" w:cs="Arial"/>
+          <w:lang w:val="en-US"/>
+        </w:rPr>
+        <w:t xml:space="preserve">[Clemens, 2011] Clemens A. "Challenges of Large-Scale Augmented Reality on Smartphones", International Symposium on Mixed and Augmented Reality, Graz University of Technology, 2011, Austria. </w:t>
+      </w:r>
+      <w:r>
+        <w:rPr>
+          <w:rFonts w:ascii="Arial" w:hAnsi="Arial" w:cs="Arial"/>
+        </w:rPr>
+        <w:t>Consultada el: 04-09-2014</w:t>
+      </w:r>
+    </w:p>
+    <w:p>
+      <w:pPr>
+        <w:jc w:val="both"/>
+        <w:rPr>
+          <w:rFonts w:ascii="Arial" w:hAnsi="Arial" w:cs="Arial"/>
+        </w:rPr>
+      </w:pPr>
+      <w:r>
+        <w:rPr>
+          <w:rFonts w:ascii="Arial" w:hAnsi="Arial" w:cs="Arial"/>
+        </w:rPr>
+        <w:t>[</w:t>
+      </w:r>
+      <w:proofErr w:type="spellStart"/>
+      <w:r>
+        <w:rPr>
+          <w:rFonts w:ascii="Arial" w:hAnsi="Arial" w:cs="Arial"/>
+        </w:rPr>
+        <w:t>IñarreaSagüés</w:t>
+      </w:r>
+      <w:proofErr w:type="spellEnd"/>
+      <w:r>
+        <w:rPr>
+          <w:rFonts w:ascii="Arial" w:hAnsi="Arial" w:cs="Arial"/>
+        </w:rPr>
+        <w:t xml:space="preserve">, 2012] </w:t>
+      </w:r>
+      <w:proofErr w:type="spellStart"/>
+      <w:r>
+        <w:rPr>
+          <w:rFonts w:ascii="Arial" w:hAnsi="Arial" w:cs="Arial"/>
+        </w:rPr>
+        <w:t>IñarreaSagüés</w:t>
+      </w:r>
+      <w:proofErr w:type="spellEnd"/>
+      <w:r>
+        <w:rPr>
+          <w:rFonts w:ascii="Arial" w:hAnsi="Arial" w:cs="Arial"/>
+        </w:rPr>
+        <w:t xml:space="preserve"> César, " Desarrollo de una aplicación de Realidad Aumentada mediante la arquitectura </w:t>
+      </w:r>
+      <w:proofErr w:type="spellStart"/>
+      <w:r>
+        <w:rPr>
+          <w:rFonts w:ascii="Arial" w:hAnsi="Arial" w:cs="Arial"/>
+        </w:rPr>
+        <w:t>Vuforia</w:t>
+      </w:r>
+      <w:proofErr w:type="spellEnd"/>
+      <w:r>
+        <w:rPr>
+          <w:rFonts w:ascii="Arial" w:hAnsi="Arial" w:cs="Arial"/>
+        </w:rPr>
+        <w:t xml:space="preserve"> para la obtención de información de cuadros "  Universidad pública de Navarra, 15 de Noviembre de 2012, Pamplona, España. Consultada el: 05-09-2014</w:t>
+      </w:r>
+    </w:p>
+    <w:p>
+      <w:pPr>
+        <w:spacing w:after="0"/>
+        <w:jc w:val="both"/>
+        <w:rPr>
+          <w:rFonts w:ascii="Arial" w:hAnsi="Arial" w:cs="Arial"/>
+        </w:rPr>
+      </w:pPr>
+    </w:p>
+    <w:p>
+      <w:pPr>
+        <w:spacing w:after="0" w:line="240" w:lineRule="auto"/>
+        <w:jc w:val="both"/>
+        <w:rPr>
+          <w:rFonts w:ascii="Arial" w:eastAsia="Times New Roman" w:hAnsi="Arial" w:cs="Arial"/>
+        </w:rPr>
+      </w:pPr>
+      <w:r>
+        <w:rPr>
+          <w:rFonts w:ascii="Arial" w:eastAsia="Times New Roman" w:hAnsi="Arial" w:cs="Arial"/>
+        </w:rPr>
+        <w:t>[</w:t>
+      </w:r>
+      <w:proofErr w:type="spellStart"/>
+      <w:r>
+        <w:rPr>
+          <w:rFonts w:ascii="Arial" w:eastAsia="Times New Roman" w:hAnsi="Arial" w:cs="Arial"/>
+        </w:rPr>
+        <w:t>Ouazzani</w:t>
+      </w:r>
+      <w:proofErr w:type="spellEnd"/>
+      <w:r>
+        <w:rPr>
+          <w:rFonts w:ascii="Arial" w:eastAsia="Times New Roman" w:hAnsi="Arial" w:cs="Arial"/>
+        </w:rPr>
+        <w:t xml:space="preserve">, 2012] </w:t>
+      </w:r>
+      <w:proofErr w:type="spellStart"/>
+      <w:r>
+        <w:rPr>
+          <w:rFonts w:ascii="Arial" w:eastAsia="Times New Roman" w:hAnsi="Arial" w:cs="Arial"/>
+        </w:rPr>
+        <w:t>Ouazzani</w:t>
+      </w:r>
+      <w:proofErr w:type="spellEnd"/>
+      <w:r>
+        <w:rPr>
+          <w:rFonts w:ascii="Arial" w:eastAsia="Times New Roman" w:hAnsi="Arial" w:cs="Arial"/>
+        </w:rPr>
+        <w:t xml:space="preserve"> </w:t>
+      </w:r>
+      <w:proofErr w:type="spellStart"/>
+      <w:r>
+        <w:rPr>
+          <w:rFonts w:ascii="Arial" w:eastAsia="Times New Roman" w:hAnsi="Arial" w:cs="Arial"/>
+        </w:rPr>
+        <w:t>Iman</w:t>
+      </w:r>
+      <w:proofErr w:type="spellEnd"/>
+      <w:r>
+        <w:rPr>
+          <w:rFonts w:ascii="Arial" w:eastAsia="Times New Roman" w:hAnsi="Arial" w:cs="Arial"/>
+        </w:rPr>
+        <w:t xml:space="preserve">, " Manual de creación de Videojuego con </w:t>
+      </w:r>
+      <w:proofErr w:type="spellStart"/>
+      <w:r>
+        <w:rPr>
+          <w:rFonts w:ascii="Arial" w:eastAsia="Times New Roman" w:hAnsi="Arial" w:cs="Arial"/>
+        </w:rPr>
+        <w:t>unity</w:t>
+      </w:r>
+      <w:proofErr w:type="spellEnd"/>
+      <w:r>
+        <w:rPr>
+          <w:rFonts w:ascii="Arial" w:eastAsia="Times New Roman" w:hAnsi="Arial" w:cs="Arial"/>
+        </w:rPr>
+        <w:t>", Universidad Carlos III, 29  de septiembre de 2012 ,España</w:t>
+      </w:r>
+    </w:p>
+    <w:p>
+      <w:pPr>
+        <w:jc w:val="both"/>
+        <w:rPr>
+          <w:rFonts w:ascii="Arial" w:hAnsi="Arial" w:cs="Arial"/>
+        </w:rPr>
+      </w:pPr>
+      <w:r>
+        <w:rPr>
+          <w:rFonts w:ascii="Arial" w:hAnsi="Arial" w:cs="Arial"/>
+        </w:rPr>
+        <w:t xml:space="preserve">http://e-archivo.uc3m.es/bitstream/handle/10016/16345/ </w:t>
+      </w:r>
+      <w:proofErr w:type="spellStart"/>
+      <w:r>
+        <w:rPr>
+          <w:rFonts w:ascii="Arial" w:hAnsi="Arial" w:cs="Arial"/>
+        </w:rPr>
+        <w:t>PFC_Iman_Ouazzani.pdf?sequence</w:t>
+      </w:r>
+      <w:proofErr w:type="spellEnd"/>
+      <w:r>
+        <w:rPr>
+          <w:rFonts w:ascii="Arial" w:hAnsi="Arial" w:cs="Arial"/>
+        </w:rPr>
+        <w:t>=1 Consultada el: 12-09-2014</w:t>
+      </w:r>
+    </w:p>
+    <w:p>
+      <w:pPr>
+        <w:spacing w:after="0"/>
+        <w:rPr>
+          <w:rFonts w:ascii="Arial" w:hAnsi="Arial" w:cs="Arial"/>
+        </w:rPr>
+      </w:pPr>
+    </w:p>
+    <w:p>
+      <w:pPr>
+        <w:pStyle w:val="Ttulo1"/>
+        <w:spacing w:before="0"/>
+        <w:jc w:val="both"/>
+        <w:rPr>
+          <w:rStyle w:val="a-size-medium"/>
+          <w:rFonts w:ascii="Arial" w:hAnsi="Arial" w:cs="Arial"/>
+          <w:b w:val="0"/>
+          <w:color w:val="000000" w:themeColor="text1"/>
+          <w:sz w:val="22"/>
+          <w:szCs w:val="22"/>
+          <w:lang w:val="en-US"/>
+        </w:rPr>
+      </w:pPr>
+      <w:r>
+        <w:rPr>
+          <w:rFonts w:ascii="Arial" w:eastAsia="Times New Roman" w:hAnsi="Arial" w:cs="Arial"/>
+          <w:b w:val="0"/>
+          <w:color w:val="000000" w:themeColor="text1"/>
+          <w:sz w:val="22"/>
+          <w:szCs w:val="22"/>
+          <w:lang w:val="en-US"/>
+        </w:rPr>
+        <w:t>[Roosendaal, 2004] Roosendaal Ton</w:t>
+      </w:r>
+      <w:r>
+        <w:rPr>
+          <w:rFonts w:ascii="Arial" w:eastAsia="Times New Roman" w:hAnsi="Arial" w:cs="Arial"/>
+          <w:color w:val="000000" w:themeColor="text1"/>
+          <w:sz w:val="22"/>
+          <w:szCs w:val="22"/>
+          <w:lang w:val="en-US"/>
+        </w:rPr>
+        <w:t>, "</w:t>
+      </w:r>
+      <w:hyperlink r:id="rId5" w:history="1">
+        <w:r>
+          <w:rPr>
+            <w:rStyle w:val="Hipervnculo"/>
+            <w:rFonts w:ascii="Arial" w:hAnsi="Arial" w:cs="Arial"/>
+            <w:b w:val="0"/>
+            <w:color w:val="000000" w:themeColor="text1"/>
+            <w:sz w:val="22"/>
+            <w:szCs w:val="22"/>
+            <w:lang w:val="en-US"/>
+          </w:rPr>
+          <w:t xml:space="preserve">The official </w:t>
+        </w:r>
+        <w:r>
+          <w:rPr>
+            <w:rStyle w:val="nfasis"/>
+            <w:rFonts w:ascii="Arial" w:hAnsi="Arial" w:cs="Arial"/>
+            <w:b w:val="0"/>
+            <w:color w:val="000000" w:themeColor="text1"/>
+            <w:sz w:val="22"/>
+            <w:szCs w:val="22"/>
+            <w:lang w:val="en-US"/>
+          </w:rPr>
+          <w:t>Blender 2.3</w:t>
+        </w:r>
+        <w:r>
+          <w:rPr>
+            <w:rStyle w:val="Hipervnculo"/>
+            <w:rFonts w:ascii="Arial" w:hAnsi="Arial" w:cs="Arial"/>
+            <w:b w:val="0"/>
+            <w:color w:val="000000" w:themeColor="text1"/>
+            <w:sz w:val="22"/>
+            <w:szCs w:val="22"/>
+            <w:lang w:val="en-US"/>
+          </w:rPr>
+          <w:t xml:space="preserve"> Guide</w:t>
+        </w:r>
+      </w:hyperlink>
+      <w:r>
+        <w:rPr>
+          <w:rFonts w:ascii="Arial" w:eastAsia="Times New Roman" w:hAnsi="Arial" w:cs="Arial"/>
+          <w:color w:val="000000" w:themeColor="text1"/>
+          <w:sz w:val="22"/>
+          <w:szCs w:val="22"/>
+          <w:lang w:val="en-US"/>
+        </w:rPr>
+        <w:t xml:space="preserve"> "</w:t>
+      </w:r>
+      <w:r>
+        <w:rPr>
+          <w:rFonts w:ascii="Arial" w:hAnsi="Arial" w:cs="Arial"/>
+          <w:color w:val="000000" w:themeColor="text1"/>
+          <w:sz w:val="22"/>
+          <w:szCs w:val="22"/>
+          <w:lang w:val="en-US"/>
+        </w:rPr>
+        <w:t xml:space="preserve">, </w:t>
+      </w:r>
+      <w:r>
+        <w:rPr>
+          <w:rStyle w:val="a-size-medium"/>
+          <w:rFonts w:ascii="Arial" w:hAnsi="Arial" w:cs="Arial"/>
+          <w:b w:val="0"/>
+          <w:color w:val="000000" w:themeColor="text1"/>
+          <w:sz w:val="22"/>
+          <w:szCs w:val="22"/>
+          <w:lang w:val="en-US"/>
+        </w:rPr>
+        <w:t xml:space="preserve">1 </w:t>
+      </w:r>
+      <w:proofErr w:type="spellStart"/>
+      <w:r>
+        <w:rPr>
+          <w:rStyle w:val="a-size-medium"/>
+          <w:rFonts w:ascii="Arial" w:hAnsi="Arial" w:cs="Arial"/>
+          <w:b w:val="0"/>
+          <w:color w:val="000000" w:themeColor="text1"/>
+          <w:sz w:val="22"/>
+          <w:szCs w:val="22"/>
+          <w:lang w:val="en-US"/>
+        </w:rPr>
+        <w:t>enero</w:t>
+      </w:r>
+      <w:proofErr w:type="spellEnd"/>
+      <w:r>
+        <w:rPr>
+          <w:rStyle w:val="a-size-medium"/>
+          <w:rFonts w:ascii="Arial" w:hAnsi="Arial" w:cs="Arial"/>
+          <w:b w:val="0"/>
+          <w:color w:val="000000" w:themeColor="text1"/>
+          <w:sz w:val="22"/>
+          <w:szCs w:val="22"/>
+          <w:lang w:val="en-US"/>
+        </w:rPr>
+        <w:t xml:space="preserve"> 2004</w:t>
+      </w:r>
+    </w:p>
+    <w:p>
+      <w:pPr>
+        <w:spacing w:after="0"/>
+        <w:jc w:val="both"/>
+        <w:rPr>
+          <w:rFonts w:ascii="Arial" w:hAnsi="Arial" w:cs="Arial"/>
+        </w:rPr>
+      </w:pPr>
+      <w:r>
+        <w:rPr>
+          <w:rFonts w:ascii="Arial" w:hAnsi="Arial" w:cs="Arial"/>
+        </w:rPr>
+        <w:t>http://www.futureworkss.com/tecnologicos/informatica/tutoriales/Manual_de_Blender.pdf  Consultada el: 12-09-2014</w:t>
+      </w:r>
+    </w:p>
+    <w:p>
+      <w:pPr>
+        <w:spacing w:after="0"/>
+        <w:jc w:val="both"/>
+        <w:rPr>
+          <w:rFonts w:ascii="Arial" w:hAnsi="Arial" w:cs="Arial"/>
+        </w:rPr>
+      </w:pPr>
+    </w:p>
+    <w:p>
+      <w:pPr>
+        <w:jc w:val="both"/>
+        <w:rPr>
+          <w:rFonts w:ascii="Arial" w:hAnsi="Arial" w:cs="Arial"/>
+        </w:rPr>
+      </w:pPr>
+      <w:r>
+        <w:rPr>
+          <w:rFonts w:ascii="Arial" w:hAnsi="Arial" w:cs="Arial"/>
+        </w:rPr>
+        <w:t>[</w:t>
+      </w:r>
+      <w:proofErr w:type="spellStart"/>
+      <w:r>
+        <w:rPr>
+          <w:rFonts w:ascii="Arial" w:hAnsi="Arial" w:cs="Arial"/>
+        </w:rPr>
+        <w:t>Martinez</w:t>
+      </w:r>
+      <w:proofErr w:type="spellEnd"/>
+      <w:r>
+        <w:rPr>
+          <w:rFonts w:ascii="Arial" w:hAnsi="Arial" w:cs="Arial"/>
+        </w:rPr>
+        <w:t xml:space="preserve">, 2006] Antonio Becerro </w:t>
+      </w:r>
+      <w:proofErr w:type="spellStart"/>
+      <w:r>
+        <w:rPr>
+          <w:rFonts w:ascii="Arial" w:hAnsi="Arial" w:cs="Arial"/>
+        </w:rPr>
+        <w:t>Martinez</w:t>
+      </w:r>
+      <w:proofErr w:type="spellEnd"/>
+      <w:r>
+        <w:rPr>
+          <w:rFonts w:ascii="Arial" w:hAnsi="Arial" w:cs="Arial"/>
+        </w:rPr>
+        <w:t>, "Taller de  BLENDER 3D", Madrid , 2006  http://www.elviajero.org</w:t>
+      </w:r>
+      <w:r>
+        <w:rPr>
+          <w:rFonts w:ascii="Arial" w:hAnsi="Arial" w:cs="Arial"/>
+        </w:rPr>
+        <w:t xml:space="preserve">/antoniux/tutos/3D_curso de </w:t>
+      </w:r>
+      <w:r>
+        <w:rPr>
+          <w:rFonts w:ascii="Arial" w:hAnsi="Arial" w:cs="Arial"/>
+        </w:rPr>
+        <w:t>blender.pdf Consultada el: 09-10-2014</w:t>
+      </w:r>
+    </w:p>
+    <w:p>
+      <w:pPr>
+        <w:jc w:val="both"/>
+        <w:rPr>
+          <w:rFonts w:ascii="Arial" w:hAnsi="Arial" w:cs="Arial"/>
+        </w:rPr>
+      </w:pPr>
+      <w:r>
+        <w:rPr>
+          <w:rFonts w:ascii="Arial" w:eastAsia="Times New Roman" w:hAnsi="Arial" w:cs="Arial"/>
+        </w:rPr>
+        <w:t xml:space="preserve">[Pérez </w:t>
+      </w:r>
+      <w:proofErr w:type="spellStart"/>
+      <w:r>
+        <w:rPr>
+          <w:rFonts w:ascii="Arial" w:eastAsia="Times New Roman" w:hAnsi="Arial" w:cs="Arial"/>
+        </w:rPr>
+        <w:t>Huebe</w:t>
+      </w:r>
+      <w:proofErr w:type="spellEnd"/>
+      <w:r>
+        <w:rPr>
+          <w:rFonts w:ascii="Arial" w:eastAsia="Times New Roman" w:hAnsi="Arial" w:cs="Arial"/>
+        </w:rPr>
+        <w:t xml:space="preserve">, 2005]Ma. de Lourdes Pérez </w:t>
+      </w:r>
+      <w:proofErr w:type="spellStart"/>
+      <w:r>
+        <w:rPr>
+          <w:rFonts w:ascii="Arial" w:eastAsia="Times New Roman" w:hAnsi="Arial" w:cs="Arial"/>
+        </w:rPr>
+        <w:t>Huebe</w:t>
+      </w:r>
+      <w:proofErr w:type="spellEnd"/>
+      <w:r>
+        <w:rPr>
+          <w:rFonts w:ascii="Arial" w:hAnsi="Arial" w:cs="Arial"/>
+        </w:rPr>
+        <w:t xml:space="preserve">, "Ingeniería de Requerimientos", </w:t>
+      </w:r>
+      <w:r>
+        <w:rPr>
+          <w:rFonts w:ascii="Arial" w:eastAsia="Times New Roman" w:hAnsi="Arial" w:cs="Arial"/>
+        </w:rPr>
+        <w:t>Universidad Autónoma del Estado de Hidalgo, Pachuca, 2005. http://dgsa.uaeh.edu.mx:8080/bibliotecadigital/bitstream</w:t>
+      </w:r>
+      <w:r>
+        <w:rPr>
+          <w:rFonts w:ascii="Arial" w:eastAsia="Times New Roman" w:hAnsi="Arial" w:cs="Arial"/>
+        </w:rPr>
+        <w:t xml:space="preserve">/231104/415/1/Ingenieria de </w:t>
+      </w:r>
+      <w:r>
+        <w:rPr>
+          <w:rFonts w:ascii="Arial" w:eastAsia="Times New Roman" w:hAnsi="Arial" w:cs="Arial"/>
+        </w:rPr>
+        <w:t xml:space="preserve">requerimientos.pdf </w:t>
+      </w:r>
+      <w:r>
+        <w:rPr>
+          <w:rFonts w:ascii="Arial" w:hAnsi="Arial" w:cs="Arial"/>
+        </w:rPr>
+        <w:t>Consultada el: 09-10-2014</w:t>
+      </w:r>
+    </w:p>
+    <w:p>
+      <w:pPr>
+        <w:pStyle w:val="Sinespaciado"/>
+        <w:jc w:val="both"/>
+        <w:rPr>
+          <w:rFonts w:ascii="Arial" w:hAnsi="Arial" w:cs="Arial"/>
+        </w:rPr>
+      </w:pPr>
+      <w:r>
+        <w:rPr>
+          <w:rFonts w:ascii="Arial" w:hAnsi="Arial" w:cs="Arial"/>
+        </w:rPr>
+        <w:t>[Gil</w:t>
+      </w:r>
+      <w:r>
+        <w:rPr>
+          <w:rFonts w:ascii="Arial" w:hAnsi="Arial" w:cs="Arial"/>
+          <w:bCs/>
+        </w:rPr>
+        <w:t>, 2002</w:t>
+      </w:r>
+      <w:r>
+        <w:rPr>
+          <w:rFonts w:ascii="Arial" w:hAnsi="Arial" w:cs="Arial"/>
+        </w:rPr>
+        <w:t>] Gustavo Daniel Gil</w:t>
+      </w:r>
+      <w:r>
+        <w:rPr>
+          <w:rFonts w:ascii="Arial" w:hAnsi="Arial" w:cs="Arial"/>
+          <w:bCs/>
+        </w:rPr>
+        <w:t xml:space="preserve">, “Herramientas para implementar </w:t>
+      </w:r>
+      <w:proofErr w:type="spellStart"/>
+      <w:r>
+        <w:rPr>
+          <w:rFonts w:ascii="Arial" w:hAnsi="Arial" w:cs="Arial"/>
+          <w:bCs/>
+        </w:rPr>
+        <w:t>lel</w:t>
+      </w:r>
+      <w:proofErr w:type="spellEnd"/>
+      <w:r>
+        <w:rPr>
+          <w:rFonts w:ascii="Arial" w:hAnsi="Arial" w:cs="Arial"/>
+          <w:bCs/>
+        </w:rPr>
+        <w:t xml:space="preserve"> y escenarios ”, </w:t>
+      </w:r>
+      <w:r>
+        <w:rPr>
+          <w:rFonts w:ascii="Arial" w:hAnsi="Arial" w:cs="Arial"/>
+        </w:rPr>
+        <w:t>Facultad de Informática Universidad Nacional de La Plata, Argentina,  2002. http://postgrado.info.unlp.edu.ar/Carreras/Magisters/Ingenieria_de_Software/Tesis/Gil_Gustavo.pdf Consultada el: 09-10-2014</w:t>
+      </w:r>
+    </w:p>
+    <w:p>
+      <w:pPr>
+        <w:jc w:val="both"/>
+        <w:rPr>
+          <w:rFonts w:ascii="Arial" w:hAnsi="Arial" w:cs="Arial"/>
+          <w:sz w:val="24"/>
+          <w:szCs w:val="24"/>
+        </w:rPr>
+      </w:pPr>
+    </w:p>
+    <w:p>
+      <w:pPr>
         <w:rPr>
           <w:b/>
         </w:rPr>
       </w:pPr>
-      <w:r>
+    </w:p>
+    <w:p>
+      <w:pPr>
         <w:rPr>
           <w:b/>
         </w:rPr>
+      </w:pPr>
+      <w:r>
+        <w:rPr>
+          <w:b/>
+        </w:rPr>
         <w:t>//unidad3</w:t>
       </w:r>
     </w:p>
@@ -66,6 +1180,7 @@
         </w:rPr>
         <w:t>[</w:t>
       </w:r>
+      <w:proofErr w:type="spellStart"/>
       <w:r>
         <w:rPr>
           <w:rFonts w:ascii="Arial" w:hAnsi="Arial" w:cs="Arial"/>
@@ -75,12 +1190,14 @@
         </w:rPr>
         <w:t>Qualcomm</w:t>
       </w:r>
+      <w:proofErr w:type="spellEnd"/>
       <w:r>
         <w:rPr>
           <w:rFonts w:ascii="Arial" w:hAnsi="Arial" w:cs="Arial"/>
         </w:rPr>
         <w:t xml:space="preserve">, 2010] </w:t>
       </w:r>
+      <w:proofErr w:type="spellStart"/>
       <w:r>
         <w:rPr>
           <w:rFonts w:ascii="Arial" w:hAnsi="Arial" w:cs="Arial"/>
@@ -88,71 +1205,9 @@
           <w:iCs/>
           <w:shd w:val="clear" w:color="auto" w:fill="FFFFFF"/>
         </w:rPr>
-        <w:t xml:space="preserve">Qualcomm </w:t>
-      </w:r>
-      <w:r>
-        <w:rPr>
-          <w:rFonts w:ascii="Arial" w:hAnsi="Arial" w:cs="Arial"/>
-        </w:rPr>
-        <w:t>"</w:t>
-      </w:r>
-      <w:proofErr w:type="spellStart"/>
-      <w:r>
-        <w:rPr>
-          <w:rFonts w:ascii="Arial" w:hAnsi="Arial" w:cs="Arial"/>
-        </w:rPr>
-        <w:t>Image</w:t>
-      </w:r>
-      <w:proofErr w:type="spellEnd"/>
-      <w:r>
-        <w:rPr>
-          <w:rFonts w:ascii="Arial" w:hAnsi="Arial" w:cs="Arial"/>
-        </w:rPr>
-        <w:t xml:space="preserve"> Target", 2010</w:t>
-      </w:r>
-      <w:r>
-        <w:rPr>
-          <w:rFonts w:ascii="Arial" w:hAnsi="Arial" w:cs="Arial"/>
-        </w:rPr>
-        <w:t xml:space="preserve">, </w:t>
-      </w:r>
-      <w:r>
-        <w:rPr>
-          <w:rFonts w:ascii="Arial" w:hAnsi="Arial" w:cs="Arial"/>
-        </w:rPr>
-        <w:t>https://developer.vuforia.com/resources/sample-apps/image-targets-sample-app</w:t>
-      </w:r>
-      <w:r>
-        <w:rPr>
-          <w:rFonts w:ascii="Arial" w:hAnsi="Arial" w:cs="Arial"/>
-        </w:rPr>
-        <w:t xml:space="preserve">  </w:t>
-      </w:r>
-      <w:r>
-        <w:rPr>
-          <w:rFonts w:ascii="Arial" w:hAnsi="Arial" w:cs="Arial"/>
-        </w:rPr>
-        <w:t>[Consulta: 19 de Agosto</w:t>
-      </w:r>
-      <w:r>
-        <w:rPr>
-          <w:rFonts w:ascii="Arial" w:hAnsi="Arial" w:cs="Arial"/>
-        </w:rPr>
-        <w:t xml:space="preserve"> del 2014]</w:t>
-      </w:r>
-    </w:p>
-    <w:p>
-      <w:pPr>
-        <w:rPr>
-          <w:rFonts w:ascii="Arial" w:hAnsi="Arial" w:cs="Arial"/>
-        </w:rPr>
-      </w:pPr>
-      <w:r>
-        <w:rPr>
-          <w:rFonts w:ascii="Arial" w:hAnsi="Arial" w:cs="Arial"/>
-        </w:rPr>
-        <w:t>[</w:t>
-      </w:r>
+        <w:t>Qualcomm</w:t>
+      </w:r>
+      <w:proofErr w:type="spellEnd"/>
       <w:r>
         <w:rPr>
           <w:rFonts w:ascii="Arial" w:hAnsi="Arial" w:cs="Arial"/>
@@ -160,25 +1215,70 @@
           <w:iCs/>
           <w:shd w:val="clear" w:color="auto" w:fill="FFFFFF"/>
         </w:rPr>
-        <w:t>Metaio</w:t>
-      </w:r>
-      <w:r>
-        <w:rPr>
-          <w:rFonts w:ascii="Arial" w:hAnsi="Arial" w:cs="Arial"/>
-        </w:rPr>
-        <w:t>, 201</w:t>
-      </w:r>
-      <w:r>
-        <w:rPr>
-          <w:rFonts w:ascii="Arial" w:hAnsi="Arial" w:cs="Arial"/>
-        </w:rPr>
-        <w:t>1</w:t>
-      </w:r>
-      <w:r>
-        <w:rPr>
-          <w:rFonts w:ascii="Arial" w:hAnsi="Arial" w:cs="Arial"/>
-        </w:rPr>
-        <w:t xml:space="preserve">] </w:t>
+        <w:t xml:space="preserve"> </w:t>
+      </w:r>
+      <w:r>
+        <w:rPr>
+          <w:rFonts w:ascii="Arial" w:hAnsi="Arial" w:cs="Arial"/>
+        </w:rPr>
+        <w:t>"</w:t>
+      </w:r>
+      <w:proofErr w:type="spellStart"/>
+      <w:r>
+        <w:rPr>
+          <w:rFonts w:ascii="Arial" w:hAnsi="Arial" w:cs="Arial"/>
+        </w:rPr>
+        <w:t>Image</w:t>
+      </w:r>
+      <w:proofErr w:type="spellEnd"/>
+      <w:r>
+        <w:rPr>
+          <w:rFonts w:ascii="Arial" w:hAnsi="Arial" w:cs="Arial"/>
+        </w:rPr>
+        <w:t xml:space="preserve"> Target", 2010</w:t>
+      </w:r>
+      <w:r>
+        <w:rPr>
+          <w:rFonts w:ascii="Arial" w:hAnsi="Arial" w:cs="Arial"/>
+        </w:rPr>
+        <w:t xml:space="preserve">, </w:t>
+      </w:r>
+      <w:r>
+        <w:rPr>
+          <w:rFonts w:ascii="Arial" w:hAnsi="Arial" w:cs="Arial"/>
+        </w:rPr>
+        <w:t>https://developer.vuforia.com/resources/sample-apps/image-targets-sample-app</w:t>
+      </w:r>
+      <w:r>
+        <w:rPr>
+          <w:rFonts w:ascii="Arial" w:hAnsi="Arial" w:cs="Arial"/>
+        </w:rPr>
+        <w:t xml:space="preserve">  </w:t>
+      </w:r>
+      <w:r>
+        <w:rPr>
+          <w:rFonts w:ascii="Arial" w:hAnsi="Arial" w:cs="Arial"/>
+        </w:rPr>
+        <w:t>[Consulta: 19 de Agosto</w:t>
+      </w:r>
+      <w:r>
+        <w:rPr>
+          <w:rFonts w:ascii="Arial" w:hAnsi="Arial" w:cs="Arial"/>
+        </w:rPr>
+        <w:t xml:space="preserve"> del 2014]</w:t>
+      </w:r>
+    </w:p>
+    <w:p>
+      <w:pPr>
+        <w:rPr>
+          <w:rFonts w:ascii="Arial" w:hAnsi="Arial" w:cs="Arial"/>
+        </w:rPr>
+      </w:pPr>
+      <w:r>
+        <w:rPr>
+          <w:rFonts w:ascii="Arial" w:hAnsi="Arial" w:cs="Arial"/>
+        </w:rPr>
+        <w:t>[</w:t>
       </w:r>
       <w:r>
         <w:rPr>
@@ -193,6 +1293,33 @@
         <w:rPr>
           <w:rFonts w:ascii="Arial" w:hAnsi="Arial" w:cs="Arial"/>
         </w:rPr>
+        <w:t>, 201</w:t>
+      </w:r>
+      <w:r>
+        <w:rPr>
+          <w:rFonts w:ascii="Arial" w:hAnsi="Arial" w:cs="Arial"/>
+        </w:rPr>
+        <w:t>1</w:t>
+      </w:r>
+      <w:r>
+        <w:rPr>
+          <w:rFonts w:ascii="Arial" w:hAnsi="Arial" w:cs="Arial"/>
+        </w:rPr>
+        <w:t xml:space="preserve">] </w:t>
+      </w:r>
+      <w:r>
+        <w:rPr>
+          <w:rFonts w:ascii="Arial" w:hAnsi="Arial" w:cs="Arial"/>
+          <w:bCs/>
+          <w:iCs/>
+          <w:shd w:val="clear" w:color="auto" w:fill="FFFFFF"/>
+        </w:rPr>
+        <w:t>Metaio</w:t>
+      </w:r>
+      <w:r>
+        <w:rPr>
+          <w:rFonts w:ascii="Arial" w:hAnsi="Arial" w:cs="Arial"/>
+        </w:rPr>
         <w:t xml:space="preserve"> "</w:t>
       </w:r>
       <w:r>
@@ -219,7 +1346,7 @@
         </w:rPr>
         <w:t xml:space="preserve">, </w:t>
       </w:r>
-      <w:hyperlink r:id="rId5" w:history="1">
+      <w:hyperlink r:id="rId6" w:history="1">
         <w:r>
           <w:rPr>
             <w:rStyle w:val="Hipervnculo"/>
@@ -414,7 +1541,7 @@
         </w:rPr>
         <w:t xml:space="preserve">, </w:t>
       </w:r>
-      <w:hyperlink r:id="rId6" w:history="1">
+      <w:hyperlink r:id="rId7" w:history="1">
         <w:r>
           <w:rPr>
             <w:rStyle w:val="Hipervnculo"/>
@@ -669,6 +1796,7 @@
           <w:rFonts w:ascii="Arial" w:eastAsia="Times New Roman" w:hAnsi="Arial" w:cs="Arial"/>
           <w:lang w:val="es-AR" w:eastAsia="es-AR"/>
         </w:rPr>
+        <w:lastRenderedPageBreak/>
         <w:t>[Collado, 2012]. Collado D</w:t>
       </w:r>
       <w:r>
@@ -927,7 +2055,7 @@
         </w:rPr>
         <w:t xml:space="preserve">", 2013, </w:t>
       </w:r>
-      <w:hyperlink r:id="rId7" w:history="1">
+      <w:hyperlink r:id="rId8" w:history="1">
         <w:r>
           <w:rPr>
             <w:rStyle w:val="Hipervnculo"/>
@@ -982,6 +2110,7 @@
         <w:rPr>
           <w:rFonts w:ascii="Arial" w:eastAsia="Times New Roman" w:hAnsi="Arial" w:cs="Arial"/>
           <w:color w:val="000000"/>
+          <w:lang w:val="en-US"/>
         </w:rPr>
       </w:pPr>
       <w:r>
@@ -1041,12 +2170,22 @@
           <w:i/>
           <w:color w:val="000000"/>
         </w:rPr>
-        <w:t>. Palencia</w:t>
-      </w:r>
-      <w:r>
-        <w:rPr>
-          <w:rFonts w:ascii="Arial" w:eastAsia="Times New Roman" w:hAnsi="Arial" w:cs="Arial"/>
-          <w:color w:val="000000"/>
+        <w:t xml:space="preserve">. </w:t>
+      </w:r>
+      <w:r>
+        <w:rPr>
+          <w:rFonts w:ascii="Arial" w:eastAsia="Times New Roman" w:hAnsi="Arial" w:cs="Arial"/>
+          <w:i/>
+          <w:color w:val="000000"/>
+          <w:lang w:val="en-US"/>
+        </w:rPr>
+        <w:t>Palencia</w:t>
+      </w:r>
+      <w:r>
+        <w:rPr>
+          <w:rFonts w:ascii="Arial" w:eastAsia="Times New Roman" w:hAnsi="Arial" w:cs="Arial"/>
+          <w:color w:val="000000"/>
+          <w:lang w:val="en-US"/>
         </w:rPr>
         <w:t xml:space="preserve">, </w:t>
       </w:r>
@@ -1054,6 +2193,7 @@
         <w:rPr>
           <w:rFonts w:ascii="Arial" w:eastAsia="Times New Roman" w:hAnsi="Arial" w:cs="Arial"/>
           <w:color w:val="000000"/>
+          <w:lang w:val="en-US"/>
         </w:rPr>
         <w:t>2004</w:t>
       </w:r>
@@ -1061,20 +2201,25 @@
         <w:rPr>
           <w:rFonts w:ascii="Arial" w:eastAsia="Times New Roman" w:hAnsi="Arial" w:cs="Arial"/>
           <w:color w:val="000000"/>
+          <w:lang w:val="en-US"/>
         </w:rPr>
         <w:t xml:space="preserve">, </w:t>
       </w:r>
-      <w:r>
-        <w:rPr>
-          <w:rFonts w:ascii="Arial" w:eastAsia="Times New Roman" w:hAnsi="Arial" w:cs="Arial"/>
-          <w:color w:val="000000"/>
+      <w:proofErr w:type="spellStart"/>
+      <w:r>
+        <w:rPr>
+          <w:rFonts w:ascii="Arial" w:eastAsia="Times New Roman" w:hAnsi="Arial" w:cs="Arial"/>
+          <w:color w:val="000000"/>
+          <w:lang w:val="en-US"/>
         </w:rPr>
         <w:t>España</w:t>
       </w:r>
-      <w:r>
-        <w:rPr>
-          <w:rFonts w:ascii="Arial" w:eastAsia="Times New Roman" w:hAnsi="Arial" w:cs="Arial"/>
-          <w:color w:val="000000"/>
+      <w:proofErr w:type="spellEnd"/>
+      <w:r>
+        <w:rPr>
+          <w:rFonts w:ascii="Arial" w:eastAsia="Times New Roman" w:hAnsi="Arial" w:cs="Arial"/>
+          <w:color w:val="000000"/>
+          <w:lang w:val="en-US"/>
         </w:rPr>
         <w:t>.</w:t>
       </w:r>
@@ -1084,54 +2229,69 @@
         <w:rPr>
           <w:rFonts w:ascii="Arial" w:eastAsia="Times New Roman" w:hAnsi="Arial" w:cs="Arial"/>
           <w:color w:val="000000"/>
+        </w:rPr>
+      </w:pPr>
+      <w:r>
+        <w:rPr>
+          <w:rFonts w:ascii="Arial" w:eastAsia="Times New Roman" w:hAnsi="Arial" w:cs="Arial"/>
+          <w:lang w:val="en-US" w:eastAsia="es-AR"/>
+        </w:rPr>
+        <w:t>[</w:t>
+      </w:r>
+      <w:proofErr w:type="spellStart"/>
+      <w:r>
+        <w:rPr>
+          <w:rFonts w:ascii="Arial" w:eastAsia="Times New Roman" w:hAnsi="Arial" w:cs="Arial"/>
+          <w:lang w:val="en-US" w:eastAsia="es-AR"/>
+        </w:rPr>
+        <w:t>Dvorski</w:t>
+      </w:r>
+      <w:proofErr w:type="spellEnd"/>
+      <w:r>
+        <w:rPr>
+          <w:rFonts w:ascii="Arial" w:eastAsia="Times New Roman" w:hAnsi="Arial" w:cs="Arial"/>
+          <w:lang w:val="en-US" w:eastAsia="es-AR"/>
+        </w:rPr>
+        <w:t xml:space="preserve">, 2007]. </w:t>
+      </w:r>
+      <w:proofErr w:type="spellStart"/>
+      <w:r>
+        <w:rPr>
+          <w:rFonts w:ascii="Arial" w:eastAsia="Times New Roman" w:hAnsi="Arial" w:cs="Arial"/>
+          <w:lang w:val="en-US" w:eastAsia="es-AR"/>
+        </w:rPr>
+        <w:t>Dvorski</w:t>
+      </w:r>
+      <w:proofErr w:type="spellEnd"/>
+      <w:r>
+        <w:rPr>
+          <w:rFonts w:ascii="Arial" w:eastAsia="Times New Roman" w:hAnsi="Arial" w:cs="Arial"/>
+          <w:lang w:val="en-US" w:eastAsia="es-AR"/>
+        </w:rPr>
+        <w:t xml:space="preserve"> D.</w:t>
+      </w:r>
+      <w:r>
+        <w:rPr>
+          <w:rFonts w:ascii="Arial" w:eastAsia="Times New Roman" w:hAnsi="Arial" w:cs="Arial"/>
+          <w:i/>
+          <w:color w:val="000000"/>
           <w:lang w:val="en-US"/>
         </w:rPr>
-      </w:pPr>
-      <w:r>
-        <w:rPr>
-          <w:rFonts w:ascii="Arial" w:eastAsia="Times New Roman" w:hAnsi="Arial" w:cs="Arial"/>
-          <w:lang w:val="es-AR" w:eastAsia="es-AR"/>
-        </w:rPr>
-        <w:t>[</w:t>
-      </w:r>
-      <w:proofErr w:type="spellStart"/>
-      <w:r>
-        <w:rPr>
-          <w:rFonts w:ascii="Arial" w:eastAsia="Times New Roman" w:hAnsi="Arial" w:cs="Arial"/>
-          <w:lang w:val="es-AR" w:eastAsia="es-AR"/>
-        </w:rPr>
-        <w:t>Dvorski</w:t>
-      </w:r>
-      <w:proofErr w:type="spellEnd"/>
-      <w:r>
-        <w:rPr>
-          <w:rFonts w:ascii="Arial" w:eastAsia="Times New Roman" w:hAnsi="Arial" w:cs="Arial"/>
-          <w:lang w:val="es-AR" w:eastAsia="es-AR"/>
-        </w:rPr>
-        <w:t>, 2007</w:t>
-      </w:r>
-      <w:r>
-        <w:rPr>
-          <w:rFonts w:ascii="Arial" w:eastAsia="Times New Roman" w:hAnsi="Arial" w:cs="Arial"/>
-          <w:lang w:val="es-AR" w:eastAsia="es-AR"/>
-        </w:rPr>
-        <w:t xml:space="preserve">]. </w:t>
-      </w:r>
-      <w:proofErr w:type="spellStart"/>
-      <w:r>
-        <w:rPr>
-          <w:rFonts w:ascii="Arial" w:eastAsia="Times New Roman" w:hAnsi="Arial" w:cs="Arial"/>
-          <w:lang w:val="en-US" w:eastAsia="es-AR"/>
-        </w:rPr>
-        <w:t>Dvorski</w:t>
-      </w:r>
-      <w:proofErr w:type="spellEnd"/>
-      <w:r>
-        <w:rPr>
-          <w:rFonts w:ascii="Arial" w:eastAsia="Times New Roman" w:hAnsi="Arial" w:cs="Arial"/>
-          <w:lang w:val="en-US" w:eastAsia="es-AR"/>
-        </w:rPr>
-        <w:t xml:space="preserve"> D.</w:t>
+        <w:t xml:space="preserve"> “</w:t>
+      </w:r>
+      <w:r>
+        <w:rPr>
+          <w:rFonts w:ascii="Arial" w:hAnsi="Arial" w:cs="Arial"/>
+          <w:lang w:val="en-US"/>
+        </w:rPr>
+        <w:t>Install</w:t>
+      </w:r>
+      <w:r>
+        <w:rPr>
+          <w:rFonts w:ascii="Arial" w:hAnsi="Arial" w:cs="Arial"/>
+          <w:lang w:val="en-US"/>
+        </w:rPr>
+        <w:t>ing, Configuring and Developing with XAMPP</w:t>
       </w:r>
       <w:r>
         <w:rPr>
@@ -1140,37 +2300,13 @@
           <w:color w:val="000000"/>
           <w:lang w:val="en-US"/>
         </w:rPr>
-        <w:t xml:space="preserve"> “</w:t>
-      </w:r>
-      <w:r>
-        <w:rPr>
-          <w:rFonts w:ascii="Arial" w:hAnsi="Arial" w:cs="Arial"/>
-          <w:lang w:val="en-US"/>
-        </w:rPr>
-        <w:t>Install</w:t>
-      </w:r>
-      <w:r>
-        <w:rPr>
-          <w:rFonts w:ascii="Arial" w:hAnsi="Arial" w:cs="Arial"/>
-          <w:lang w:val="en-US"/>
-        </w:rPr>
-        <w:t>ing, Configuring and Developing with XAMPP</w:t>
+        <w:t xml:space="preserve">”. </w:t>
       </w:r>
       <w:r>
         <w:rPr>
           <w:rFonts w:ascii="Arial" w:eastAsia="Times New Roman" w:hAnsi="Arial" w:cs="Arial"/>
           <w:i/>
           <w:color w:val="000000"/>
-          <w:lang w:val="en-US"/>
-        </w:rPr>
-        <w:t xml:space="preserve">”. </w:t>
-      </w:r>
-      <w:r>
-        <w:rPr>
-          <w:rFonts w:ascii="Arial" w:eastAsia="Times New Roman" w:hAnsi="Arial" w:cs="Arial"/>
-          <w:i/>
-          <w:color w:val="000000"/>
-          <w:lang w:val="en-US"/>
         </w:rPr>
         <w:t>Ontario</w:t>
       </w:r>
@@ -1178,39 +2314,22 @@
         <w:rPr>
           <w:rFonts w:ascii="Arial" w:eastAsia="Times New Roman" w:hAnsi="Arial" w:cs="Arial"/>
           <w:color w:val="000000"/>
-          <w:lang w:val="en-US"/>
-        </w:rPr>
-        <w:t xml:space="preserve">, </w:t>
-      </w:r>
-      <w:r>
-        <w:rPr>
-          <w:rFonts w:ascii="Arial" w:eastAsia="Times New Roman" w:hAnsi="Arial" w:cs="Arial"/>
-          <w:color w:val="000000"/>
-          <w:lang w:val="en-US"/>
-        </w:rPr>
-        <w:t>2007</w:t>
-      </w:r>
-      <w:r>
-        <w:rPr>
-          <w:rFonts w:ascii="Arial" w:eastAsia="Times New Roman" w:hAnsi="Arial" w:cs="Arial"/>
-          <w:color w:val="000000"/>
-          <w:lang w:val="en-US"/>
-        </w:rPr>
-        <w:t xml:space="preserve">, </w:t>
-      </w:r>
-      <w:r>
-        <w:rPr>
-          <w:rFonts w:ascii="Arial" w:eastAsia="Times New Roman" w:hAnsi="Arial" w:cs="Arial"/>
-          <w:color w:val="000000"/>
-          <w:lang w:val="en-US"/>
+        </w:rPr>
+        <w:t xml:space="preserve">, 2007, </w:t>
+      </w:r>
+      <w:proofErr w:type="spellStart"/>
+      <w:r>
+        <w:rPr>
+          <w:rFonts w:ascii="Arial" w:eastAsia="Times New Roman" w:hAnsi="Arial" w:cs="Arial"/>
+          <w:color w:val="000000"/>
         </w:rPr>
         <w:t>Canada</w:t>
       </w:r>
-      <w:r>
-        <w:rPr>
-          <w:rFonts w:ascii="Arial" w:eastAsia="Times New Roman" w:hAnsi="Arial" w:cs="Arial"/>
-          <w:color w:val="000000"/>
-          <w:lang w:val="en-US"/>
+      <w:proofErr w:type="spellEnd"/>
+      <w:r>
+        <w:rPr>
+          <w:rFonts w:ascii="Arial" w:eastAsia="Times New Roman" w:hAnsi="Arial" w:cs="Arial"/>
+          <w:color w:val="000000"/>
         </w:rPr>
         <w:t>.</w:t>
       </w:r>
@@ -1220,23 +2339,20 @@
         <w:rPr>
           <w:rFonts w:ascii="Arial" w:eastAsia="Times New Roman" w:hAnsi="Arial" w:cs="Arial"/>
           <w:color w:val="000000"/>
-          <w:lang w:val="en-US"/>
-        </w:rPr>
-      </w:pPr>
-    </w:p>
-    <w:p>
-      <w:pPr>
-        <w:rPr>
-          <w:rFonts w:ascii="Arial" w:hAnsi="Arial" w:cs="Arial"/>
-          <w:lang w:val="en-US"/>
-        </w:rPr>
-      </w:pPr>
-    </w:p>
-    <w:p>
-      <w:pPr>
-        <w:rPr>
-          <w:rFonts w:ascii="Arial" w:hAnsi="Arial" w:cs="Arial"/>
-          <w:lang w:val="en-US"/>
+        </w:rPr>
+      </w:pPr>
+    </w:p>
+    <w:p>
+      <w:pPr>
+        <w:rPr>
+          <w:rFonts w:ascii="Arial" w:hAnsi="Arial" w:cs="Arial"/>
+        </w:rPr>
+      </w:pPr>
+    </w:p>
+    <w:p>
+      <w:pPr>
+        <w:rPr>
+          <w:rFonts w:ascii="Arial" w:hAnsi="Arial" w:cs="Arial"/>
         </w:rPr>
       </w:pPr>
     </w:p>
@@ -1247,23 +2363,20 @@
         <w:rPr>
           <w:rFonts w:ascii="Arial" w:hAnsi="Arial" w:cs="Arial"/>
           <w:szCs w:val="24"/>
-          <w:lang w:val="en-US"/>
-        </w:rPr>
-      </w:pPr>
-    </w:p>
-    <w:p>
-      <w:pPr>
-        <w:rPr>
-          <w:rFonts w:ascii="Arial" w:hAnsi="Arial" w:cs="Arial"/>
-          <w:lang w:val="en-US"/>
-        </w:rPr>
-      </w:pPr>
-    </w:p>
-    <w:p>
-      <w:pPr>
-        <w:rPr>
-          <w:rFonts w:ascii="Arial" w:eastAsia="Times New Roman" w:hAnsi="Arial" w:cs="Arial"/>
-          <w:lang w:val="en-US"/>
+        </w:rPr>
+      </w:pPr>
+    </w:p>
+    <w:p>
+      <w:pPr>
+        <w:rPr>
+          <w:rFonts w:ascii="Arial" w:hAnsi="Arial" w:cs="Arial"/>
+        </w:rPr>
+      </w:pPr>
+    </w:p>
+    <w:p>
+      <w:pPr>
+        <w:rPr>
+          <w:rFonts w:ascii="Arial" w:eastAsia="Times New Roman" w:hAnsi="Arial" w:cs="Arial"/>
         </w:rPr>
       </w:pPr>
     </w:p>
@@ -1272,15 +2385,13 @@
         <w:rPr>
           <w:rFonts w:ascii="Arial" w:hAnsi="Arial" w:cs="Arial"/>
           <w:bCs/>
-          <w:lang w:val="en-US"/>
-        </w:rPr>
-      </w:pPr>
-    </w:p>
-    <w:p>
-      <w:pPr>
-        <w:rPr>
-          <w:rFonts w:ascii="Arial" w:hAnsi="Arial" w:cs="Arial"/>
-          <w:lang w:val="en-US"/>
+        </w:rPr>
+      </w:pPr>
+    </w:p>
+    <w:p>
+      <w:pPr>
+        <w:rPr>
+          <w:rFonts w:ascii="Arial" w:hAnsi="Arial" w:cs="Arial"/>
         </w:rPr>
       </w:pPr>
     </w:p>
@@ -1288,7 +2399,6 @@
       <w:pPr>
         <w:rPr>
           <w:b/>
-          <w:lang w:val="en-US"/>
         </w:rPr>
       </w:pPr>
     </w:p>
@@ -1530,7 +2640,7 @@
         </w:rPr>
         <w:t xml:space="preserve"> </w:t>
       </w:r>
-      <w:hyperlink r:id="rId8" w:history="1">
+      <w:hyperlink r:id="rId9" w:history="1">
         <w:r>
           <w:rPr>
             <w:rStyle w:val="Hipervnculo"/>
@@ -1603,6 +2713,13 @@
           <w:b/>
         </w:rPr>
       </w:pPr>
+    </w:p>
+    <w:p>
+      <w:pPr>
+        <w:rPr>
+          <w:b/>
+        </w:rPr>
+      </w:pPr>
       <w:r>
         <w:rPr>
           <w:b/>
@@ -1630,6 +2747,7 @@
           <w:szCs w:val="24"/>
           <w:lang w:val="es-AR" w:eastAsia="es-AR"/>
         </w:rPr>
+        <w:lastRenderedPageBreak/>
         <w:t>[</w:t>
       </w:r>
       <w:r>
@@ -1982,6 +3100,29 @@
     <w:qFormat/>
     <w:rsid w:val="003D4084"/>
   </w:style>
+  <w:style w:type="paragraph" w:styleId="Ttulo1">
+    <w:name w:val="heading 1"/>
+    <w:basedOn w:val="Normal"/>
+    <w:next w:val="Normal"/>
+    <w:link w:val="Ttulo1Car"/>
+    <w:uiPriority w:val="9"/>
+    <w:qFormat/>
+    <w:rsid w:val="000A1BAF"/>
+    <w:pPr>
+      <w:keepNext/>
+      <w:keepLines/>
+      <w:spacing w:before="480" w:after="0"/>
+      <w:outlineLvl w:val="0"/>
+    </w:pPr>
+    <w:rPr>
+      <w:rFonts w:asciiTheme="majorHAnsi" w:eastAsiaTheme="majorEastAsia" w:hAnsiTheme="majorHAnsi" w:cstheme="majorBidi"/>
+      <w:b/>
+      <w:bCs/>
+      <w:color w:val="365F91" w:themeColor="accent1" w:themeShade="BF"/>
+      <w:sz w:val="28"/>
+      <w:szCs w:val="28"/>
+    </w:rPr>
+  </w:style>
   <w:style w:type="character" w:default="1" w:styleId="Fuentedeprrafopredeter">
     <w:name w:val="Default Paragraph Font"/>
     <w:uiPriority w:val="1"/>
@@ -2029,6 +3170,37 @@
       <w:color w:val="0000FF" w:themeColor="hyperlink"/>
       <w:u w:val="single"/>
     </w:rPr>
+  </w:style>
+  <w:style w:type="character" w:customStyle="1" w:styleId="Ttulo1Car">
+    <w:name w:val="Título 1 Car"/>
+    <w:basedOn w:val="Fuentedeprrafopredeter"/>
+    <w:link w:val="Ttulo1"/>
+    <w:uiPriority w:val="9"/>
+    <w:rsid w:val="000A1BAF"/>
+    <w:rPr>
+      <w:rFonts w:asciiTheme="majorHAnsi" w:eastAsiaTheme="majorEastAsia" w:hAnsiTheme="majorHAnsi" w:cstheme="majorBidi"/>
+      <w:b/>
+      <w:bCs/>
+      <w:color w:val="365F91" w:themeColor="accent1" w:themeShade="BF"/>
+      <w:sz w:val="28"/>
+      <w:szCs w:val="28"/>
+    </w:rPr>
+  </w:style>
+  <w:style w:type="character" w:styleId="nfasis">
+    <w:name w:val="Emphasis"/>
+    <w:basedOn w:val="Fuentedeprrafopredeter"/>
+    <w:uiPriority w:val="20"/>
+    <w:qFormat/>
+    <w:rsid w:val="000A1BAF"/>
+    <w:rPr>
+      <w:i/>
+      <w:iCs/>
+    </w:rPr>
+  </w:style>
+  <w:style w:type="character" w:customStyle="1" w:styleId="a-size-medium">
+    <w:name w:val="a-size-medium"/>
+    <w:basedOn w:val="Fuentedeprrafopredeter"/>
+    <w:rsid w:val="000A1BAF"/>
   </w:style>
 </w:styles>
 </file>

</xml_diff>

<commit_message>
agregado biblio de cap 3
</commit_message>
<xml_diff>
--- a/Documentacion/CAPITULO 8-REFERENCIAS BIBLIOGRAFICAS.docx
+++ b/Documentacion/CAPITULO 8-REFERENCIAS BIBLIOGRAFICAS.docx
@@ -2336,31 +2336,346 @@
     </w:p>
     <w:p>
       <w:pPr>
-        <w:rPr>
-          <w:rFonts w:ascii="Arial" w:eastAsia="Times New Roman" w:hAnsi="Arial" w:cs="Arial"/>
-          <w:color w:val="000000"/>
-        </w:rPr>
-      </w:pPr>
-    </w:p>
-    <w:p>
-      <w:pPr>
-        <w:rPr>
-          <w:rFonts w:ascii="Arial" w:hAnsi="Arial" w:cs="Arial"/>
-        </w:rPr>
-      </w:pPr>
-    </w:p>
-    <w:p>
-      <w:pPr>
-        <w:rPr>
-          <w:rFonts w:ascii="Arial" w:hAnsi="Arial" w:cs="Arial"/>
-        </w:rPr>
-      </w:pPr>
+        <w:spacing w:after="0" w:line="240" w:lineRule="auto"/>
+      </w:pPr>
+      <w:r>
+        <w:t>[</w:t>
+      </w:r>
+      <w:r>
+        <w:t>Mestras</w:t>
+      </w:r>
+      <w:r>
+        <w:t>,2004</w:t>
+      </w:r>
+      <w:r>
+        <w:t xml:space="preserve"> </w:t>
+      </w:r>
+      <w:r>
+        <w:t xml:space="preserve">] </w:t>
+      </w:r>
+      <w:r>
+        <w:t xml:space="preserve">Juan Pavón </w:t>
+      </w:r>
+      <w:proofErr w:type="spellStart"/>
+      <w:r>
+        <w:t>Mestras</w:t>
+      </w:r>
+      <w:proofErr w:type="spellEnd"/>
+      <w:r>
+        <w:t>,"</w:t>
+      </w:r>
+      <w:r>
+        <w:t xml:space="preserve"> Patrones de diseño orientado a objetos</w:t>
+      </w:r>
+      <w:r>
+        <w:t xml:space="preserve">", </w:t>
+      </w:r>
+      <w:r>
+        <w:t>Facultad de Informática</w:t>
+      </w:r>
+      <w:r>
+        <w:t xml:space="preserve">, </w:t>
+      </w:r>
+      <w:r>
+        <w:t>Universidad Complutense Madrid</w:t>
+      </w:r>
+      <w:r>
+        <w:t>, España,2004.</w:t>
+      </w:r>
+    </w:p>
+    <w:p>
+      <w:pPr>
+        <w:spacing w:after="0" w:line="240" w:lineRule="auto"/>
+      </w:pPr>
+      <w:r>
+        <w:t>http://www.fdi.ucm.es/profesor/jpavon/poo/2.14pdoo.pdf</w:t>
+      </w:r>
+    </w:p>
+    <w:p>
+      <w:pPr>
+        <w:spacing w:after="0" w:line="240" w:lineRule="auto"/>
+      </w:pPr>
+      <w:r>
+        <w:t>Consultada: 30-10-2014</w:t>
+      </w:r>
+    </w:p>
+    <w:p>
+      <w:pPr>
+        <w:spacing w:after="0" w:line="240" w:lineRule="auto"/>
+      </w:pPr>
+    </w:p>
+    <w:p>
+      <w:pPr>
+        <w:spacing w:after="0" w:line="240" w:lineRule="auto"/>
+      </w:pPr>
+      <w:r>
+        <w:t>[</w:t>
+      </w:r>
+      <w:r>
+        <w:t>Suárez González</w:t>
+      </w:r>
+      <w:r>
+        <w:t xml:space="preserve">, 2013] </w:t>
+      </w:r>
+      <w:r>
+        <w:t>Héctor Suárez González</w:t>
+      </w:r>
+      <w:r>
+        <w:t>,"</w:t>
+      </w:r>
+      <w:r>
+        <w:t xml:space="preserve"> Manual </w:t>
+      </w:r>
+      <w:proofErr w:type="spellStart"/>
+      <w:r>
+        <w:t>Hibernate</w:t>
+      </w:r>
+      <w:proofErr w:type="spellEnd"/>
+      <w:r>
+        <w:t xml:space="preserve">", </w:t>
+      </w:r>
+      <w:r>
+        <w:t>D</w:t>
+      </w:r>
+      <w:r>
+        <w:t xml:space="preserve">ocumentación de </w:t>
+      </w:r>
+      <w:proofErr w:type="spellStart"/>
+      <w:r>
+        <w:t>javaHispano</w:t>
+      </w:r>
+      <w:proofErr w:type="spellEnd"/>
+      <w:r>
+        <w:t xml:space="preserve"> , 2013</w:t>
+      </w:r>
+    </w:p>
+    <w:p>
+      <w:pPr>
+        <w:spacing w:after="0" w:line="240" w:lineRule="auto"/>
+      </w:pPr>
+      <w:r>
+        <w:t>http://www.javahispano.org/storage/contenidos/ManualHibernate.pdf</w:t>
+      </w:r>
+    </w:p>
+    <w:p>
+      <w:pPr>
+        <w:spacing w:after="0" w:line="240" w:lineRule="auto"/>
+      </w:pPr>
+      <w:r>
+        <w:t>Consultada: 30-10-2014</w:t>
+      </w:r>
+    </w:p>
+    <w:p>
+      <w:pPr>
+        <w:rPr>
+          <w:rFonts w:ascii="Arial" w:eastAsia="Times New Roman" w:hAnsi="Arial" w:cs="Arial"/>
+          <w:color w:val="000000"/>
+        </w:rPr>
+      </w:pPr>
+    </w:p>
+    <w:p>
+      <w:pPr>
+        <w:spacing w:after="0" w:line="240" w:lineRule="auto"/>
+        <w:rPr>
+          <w:rFonts w:cstheme="minorHAnsi"/>
+        </w:rPr>
+      </w:pPr>
+      <w:r>
+        <w:rPr>
+          <w:rFonts w:cstheme="minorHAnsi"/>
+        </w:rPr>
+        <w:t xml:space="preserve">[Campo, 2009]Gustavo Damián Campo," </w:t>
+      </w:r>
+      <w:r>
+        <w:rPr>
+          <w:rFonts w:eastAsia="Times New Roman" w:cstheme="minorHAnsi"/>
+        </w:rPr>
+        <w:t xml:space="preserve">Patrones de Diseño, Refactorización y </w:t>
+      </w:r>
+      <w:proofErr w:type="spellStart"/>
+      <w:r>
+        <w:rPr>
+          <w:rFonts w:eastAsia="Times New Roman" w:cstheme="minorHAnsi"/>
+        </w:rPr>
+        <w:t>Antipatrones</w:t>
+      </w:r>
+      <w:proofErr w:type="spellEnd"/>
+      <w:r>
+        <w:rPr>
+          <w:rFonts w:eastAsia="Times New Roman" w:cstheme="minorHAnsi"/>
+        </w:rPr>
+        <w:t xml:space="preserve">. </w:t>
+      </w:r>
+      <w:r>
+        <w:rPr>
+          <w:rFonts w:eastAsia="Times New Roman" w:cstheme="minorHAnsi"/>
+        </w:rPr>
+        <w:t>Ventajas y Desventajas de su Utilización en el Software Orientado a Objetos</w:t>
+      </w:r>
+      <w:r>
+        <w:rPr>
+          <w:rFonts w:cstheme="minorHAnsi"/>
+        </w:rPr>
+        <w:t>", Universidad Católica de Salta, Salta, 2009.</w:t>
+      </w:r>
+    </w:p>
+    <w:p>
+      <w:pPr>
+        <w:spacing w:after="0" w:line="240" w:lineRule="auto"/>
+        <w:rPr>
+          <w:rFonts w:cstheme="minorHAnsi"/>
+        </w:rPr>
+      </w:pPr>
+      <w:r>
+        <w:rPr>
+          <w:rFonts w:cstheme="minorHAnsi"/>
+        </w:rPr>
+        <w:t>http://www.ucasal.edu.ar/htm/ingenieria/cuadernos/archivos/4-p101-Campo.pdf</w:t>
+      </w:r>
+    </w:p>
+    <w:p>
+      <w:pPr>
+        <w:spacing w:after="0" w:line="240" w:lineRule="auto"/>
+        <w:rPr>
+          <w:rFonts w:cstheme="minorHAnsi"/>
+        </w:rPr>
+      </w:pPr>
+      <w:r>
+        <w:rPr>
+          <w:rFonts w:cstheme="minorHAnsi"/>
+        </w:rPr>
+        <w:t>Consultada:31-10-2014</w:t>
+      </w:r>
     </w:p>
     <w:p>
       <w:pPr>
         <w:spacing w:after="0"/>
         <w:jc w:val="both"/>
         <w:rPr>
+          <w:rFonts w:cstheme="minorHAnsi"/>
+        </w:rPr>
+      </w:pPr>
+    </w:p>
+    <w:p>
+      <w:pPr>
+        <w:spacing w:after="0"/>
+        <w:jc w:val="both"/>
+        <w:rPr>
+          <w:rFonts w:cstheme="minorHAnsi"/>
+        </w:rPr>
+      </w:pPr>
+      <w:r>
+        <w:rPr>
+          <w:rFonts w:cstheme="minorHAnsi"/>
+        </w:rPr>
+        <w:t xml:space="preserve">[Rivera López, 2008] </w:t>
+      </w:r>
+      <w:r>
+        <w:rPr>
+          <w:rFonts w:cstheme="minorHAnsi"/>
+          <w:bCs/>
+        </w:rPr>
+        <w:t>Alejandro Rivera López</w:t>
+      </w:r>
+      <w:r>
+        <w:rPr>
+          <w:rFonts w:cstheme="minorHAnsi"/>
+        </w:rPr>
+        <w:t>. "</w:t>
+      </w:r>
+      <w:r>
+        <w:rPr>
+          <w:rFonts w:cstheme="minorHAnsi"/>
+          <w:bCs/>
+        </w:rPr>
+        <w:t>Sistema asistente para la generación de horarios de cursos"</w:t>
+      </w:r>
+      <w:r>
+        <w:rPr>
+          <w:rFonts w:cstheme="minorHAnsi"/>
+        </w:rPr>
+        <w:t xml:space="preserve">. </w:t>
+      </w:r>
+      <w:r>
+        <w:rPr>
+          <w:rFonts w:cstheme="minorHAnsi"/>
+          <w:bCs/>
+        </w:rPr>
+        <w:t xml:space="preserve">Universidad de las Américas Puebla, </w:t>
+      </w:r>
+      <w:proofErr w:type="spellStart"/>
+      <w:r>
+        <w:rPr>
+          <w:rFonts w:cstheme="minorHAnsi"/>
+          <w:bCs/>
+        </w:rPr>
+        <w:t>Mexico</w:t>
+      </w:r>
+      <w:proofErr w:type="spellEnd"/>
+      <w:r>
+        <w:rPr>
+          <w:rFonts w:cstheme="minorHAnsi"/>
+          <w:bCs/>
+        </w:rPr>
+        <w:t xml:space="preserve">, </w:t>
+      </w:r>
+      <w:r>
+        <w:rPr>
+          <w:rFonts w:cstheme="minorHAnsi"/>
+        </w:rPr>
+        <w:t>2008.</w:t>
+      </w:r>
+    </w:p>
+    <w:p>
+      <w:pPr>
+        <w:spacing w:after="0"/>
+        <w:jc w:val="both"/>
+        <w:rPr>
+          <w:rFonts w:cstheme="minorHAnsi"/>
+          <w:lang w:val="es-AR"/>
+        </w:rPr>
+      </w:pPr>
+      <w:r>
+        <w:rPr>
+          <w:rFonts w:cstheme="minorHAnsi"/>
+          <w:lang w:val="es-AR"/>
+        </w:rPr>
+        <w:t>http://catarina.udlap.mx/u_dl_a/tales/documentos/lis/rivera_l_a/capitulo_2.html</w:t>
+      </w:r>
+    </w:p>
+    <w:p>
+      <w:pPr>
+        <w:spacing w:after="0" w:line="240" w:lineRule="auto"/>
+        <w:rPr>
+          <w:rFonts w:cstheme="minorHAnsi"/>
+        </w:rPr>
+      </w:pPr>
+      <w:r>
+        <w:rPr>
+          <w:rFonts w:cstheme="minorHAnsi"/>
+        </w:rPr>
+        <w:t>Consultada:31-10-2014</w:t>
+      </w:r>
+    </w:p>
+    <w:p>
+      <w:pPr>
+        <w:rPr>
+          <w:rFonts w:ascii="Arial" w:hAnsi="Arial" w:cs="Arial"/>
+        </w:rPr>
+      </w:pPr>
+    </w:p>
+    <w:p>
+      <w:pPr>
+        <w:rPr>
+          <w:rFonts w:ascii="Arial" w:hAnsi="Arial" w:cs="Arial"/>
+        </w:rPr>
+      </w:pPr>
+    </w:p>
+    <w:p>
+      <w:pPr>
+        <w:spacing w:after="0"/>
+        <w:jc w:val="both"/>
+        <w:rPr>
           <w:rFonts w:ascii="Arial" w:hAnsi="Arial" w:cs="Arial"/>
           <w:szCs w:val="24"/>
         </w:rPr>
@@ -2412,6 +2727,7 @@
         <w:rPr>
           <w:b/>
         </w:rPr>
+        <w:lastRenderedPageBreak/>
         <w:t>//unidad4</w:t>
       </w:r>
     </w:p>
@@ -2747,7 +3063,6 @@
           <w:szCs w:val="24"/>
           <w:lang w:val="es-AR" w:eastAsia="es-AR"/>
         </w:rPr>
-        <w:lastRenderedPageBreak/>
         <w:t>[</w:t>
       </w:r>
       <w:r>

</xml_diff>